<commit_message>
added to list of accessibility changes
</commit_message>
<xml_diff>
--- a/docs/Accessibility code changes.docx
+++ b/docs/Accessibility code changes.docx
@@ -45,10 +45,19 @@
         </w:numPr>
       </w:pPr>
       <w:r>
-        <w:t>Line 23</w:t>
-      </w:r>
-      <w:r>
-        <w:t xml:space="preserve"> – added alt image description</w:t>
+        <w:t>Line 23 – added alt image description</w:t>
+      </w:r>
+    </w:p>
+    <w:p>
+      <w:pPr>
+        <w:pStyle w:val="ListParagraph"/>
+        <w:numPr>
+          <w:ilvl w:val="0"/>
+          <w:numId w:val="1"/>
+        </w:numPr>
+      </w:pPr>
+      <w:r>
+        <w:t>Line 35 – changed link to button</w:t>
       </w:r>
     </w:p>
     <w:p>
@@ -92,13 +101,7 @@
         </w:numPr>
       </w:pPr>
       <w:r>
-        <w:t xml:space="preserve">Line </w:t>
-      </w:r>
-      <w:r>
-        <w:t>2</w:t>
-      </w:r>
-      <w:r>
-        <w:t>5 – added alt image description</w:t>
+        <w:t>Line 25 – added alt image description</w:t>
       </w:r>
     </w:p>
     <w:p>
@@ -130,6 +133,24 @@
         </w:numPr>
       </w:pPr>
       <w:r>
+        <w:t>Line 3</w:t>
+      </w:r>
+      <w:r>
+        <w:t>8</w:t>
+      </w:r>
+      <w:r>
+        <w:t xml:space="preserve"> – changed link to button</w:t>
+      </w:r>
+    </w:p>
+    <w:p>
+      <w:pPr>
+        <w:pStyle w:val="ListParagraph"/>
+        <w:numPr>
+          <w:ilvl w:val="0"/>
+          <w:numId w:val="1"/>
+        </w:numPr>
+      </w:pPr>
+      <w:r>
         <w:t>Line 45 – added alt image description</w:t>
       </w:r>
     </w:p>
@@ -142,10 +163,79 @@
         </w:numPr>
       </w:pPr>
       <w:r>
-        <w:t xml:space="preserve">Line 63 </w:t>
-      </w:r>
-      <w:r>
-        <w:t>– added alt image description</w:t>
+        <w:t xml:space="preserve">Line 55-56 </w:t>
+      </w:r>
+      <w:r>
+        <w:t>– changed</w:t>
+      </w:r>
+      <w:r>
+        <w:t xml:space="preserve"> 2</w:t>
+      </w:r>
+      <w:r>
+        <w:t xml:space="preserve"> link</w:t>
+      </w:r>
+      <w:r>
+        <w:t>s</w:t>
+      </w:r>
+      <w:r>
+        <w:t xml:space="preserve"> to button</w:t>
+      </w:r>
+      <w:r>
+        <w:t>s</w:t>
+      </w:r>
+    </w:p>
+    <w:p>
+      <w:pPr>
+        <w:pStyle w:val="ListParagraph"/>
+        <w:numPr>
+          <w:ilvl w:val="0"/>
+          <w:numId w:val="1"/>
+        </w:numPr>
+      </w:pPr>
+      <w:r>
+        <w:t>Line 63 – added alt image description</w:t>
+      </w:r>
+    </w:p>
+    <w:p>
+      <w:pPr>
+        <w:pStyle w:val="ListParagraph"/>
+        <w:numPr>
+          <w:ilvl w:val="0"/>
+          <w:numId w:val="1"/>
+        </w:numPr>
+      </w:pPr>
+      <w:r>
+        <w:t>Line 72-75</w:t>
+      </w:r>
+      <w:r>
+        <w:t xml:space="preserve"> – changed</w:t>
+      </w:r>
+      <w:r>
+        <w:t xml:space="preserve"> 4</w:t>
+      </w:r>
+      <w:r>
+        <w:t xml:space="preserve"> link</w:t>
+      </w:r>
+      <w:r>
+        <w:t>s</w:t>
+      </w:r>
+      <w:r>
+        <w:t xml:space="preserve"> to button</w:t>
+      </w:r>
+      <w:r>
+        <w:t>s</w:t>
+      </w:r>
+    </w:p>
+    <w:p>
+      <w:pPr>
+        <w:pStyle w:val="ListParagraph"/>
+        <w:numPr>
+          <w:ilvl w:val="0"/>
+          <w:numId w:val="1"/>
+        </w:numPr>
+      </w:pPr>
+      <w:r>
+        <w:t>Line 77-78 – changed 2 links to buttons</w:t>
       </w:r>
     </w:p>
     <w:p>
@@ -169,10 +259,22 @@
         </w:numPr>
       </w:pPr>
       <w:r>
-        <w:t>Line 106</w:t>
-      </w:r>
-      <w:r>
-        <w:t xml:space="preserve"> – added alt image description</w:t>
+        <w:t>Line 86</w:t>
+      </w:r>
+      <w:r>
+        <w:t xml:space="preserve"> – changed link to button</w:t>
+      </w:r>
+    </w:p>
+    <w:p>
+      <w:pPr>
+        <w:pStyle w:val="ListParagraph"/>
+        <w:numPr>
+          <w:ilvl w:val="0"/>
+          <w:numId w:val="1"/>
+        </w:numPr>
+      </w:pPr>
+      <w:r>
+        <w:t>Line 106 – added alt image description</w:t>
       </w:r>
     </w:p>
     <w:p>
@@ -196,52 +298,31 @@
         </w:numPr>
       </w:pPr>
       <w:r>
-        <w:t>Line 117</w:t>
-      </w:r>
-      <w:r>
-        <w:t xml:space="preserve"> – added label for </w:t>
-      </w:r>
-      <w:r>
-        <w:t xml:space="preserve">last </w:t>
-      </w:r>
-      <w:r>
-        <w:t>name</w:t>
-      </w:r>
-    </w:p>
-    <w:p>
-      <w:pPr>
-        <w:pStyle w:val="ListParagraph"/>
-        <w:numPr>
-          <w:ilvl w:val="0"/>
-          <w:numId w:val="1"/>
-        </w:numPr>
-      </w:pPr>
-      <w:r>
-        <w:t>Line 12</w:t>
-      </w:r>
-      <w:r>
-        <w:t xml:space="preserve">6 – added label for </w:t>
-      </w:r>
-      <w:r>
-        <w:t>city</w:t>
-      </w:r>
-    </w:p>
-    <w:p>
-      <w:pPr>
-        <w:pStyle w:val="ListParagraph"/>
-        <w:numPr>
-          <w:ilvl w:val="0"/>
-          <w:numId w:val="1"/>
-        </w:numPr>
-      </w:pPr>
-      <w:r>
-        <w:t>Line 127</w:t>
-      </w:r>
-      <w:r>
-        <w:t xml:space="preserve"> – added label for </w:t>
-      </w:r>
-      <w:r>
-        <w:t>state</w:t>
+        <w:t>Line 117 – added label for last name</w:t>
+      </w:r>
+    </w:p>
+    <w:p>
+      <w:pPr>
+        <w:pStyle w:val="ListParagraph"/>
+        <w:numPr>
+          <w:ilvl w:val="0"/>
+          <w:numId w:val="1"/>
+        </w:numPr>
+      </w:pPr>
+      <w:r>
+        <w:t>Line 126 – added label for city</w:t>
+      </w:r>
+    </w:p>
+    <w:p>
+      <w:pPr>
+        <w:pStyle w:val="ListParagraph"/>
+        <w:numPr>
+          <w:ilvl w:val="0"/>
+          <w:numId w:val="1"/>
+        </w:numPr>
+      </w:pPr>
+      <w:r>
+        <w:t>Line 127 – added label for state</w:t>
       </w:r>
     </w:p>
     <w:p>
@@ -268,34 +349,19 @@
         </w:numPr>
       </w:pPr>
       <w:r>
-        <w:t>Line 1</w:t>
-      </w:r>
-      <w:r>
-        <w:t>4</w:t>
-      </w:r>
-      <w:r>
-        <w:t xml:space="preserve">6 – added label for </w:t>
-      </w:r>
-      <w:r>
-        <w:t>country</w:t>
-      </w:r>
-    </w:p>
-    <w:p>
-      <w:pPr>
-        <w:pStyle w:val="ListParagraph"/>
-        <w:numPr>
-          <w:ilvl w:val="0"/>
-          <w:numId w:val="1"/>
-        </w:numPr>
-      </w:pPr>
-      <w:r>
-        <w:t>Line 14</w:t>
-      </w:r>
-      <w:r>
-        <w:t xml:space="preserve">7 – added label for </w:t>
-      </w:r>
-      <w:r>
-        <w:t>zip code</w:t>
+        <w:t>Line 146 – added label for country</w:t>
+      </w:r>
+    </w:p>
+    <w:p>
+      <w:pPr>
+        <w:pStyle w:val="ListParagraph"/>
+        <w:numPr>
+          <w:ilvl w:val="0"/>
+          <w:numId w:val="1"/>
+        </w:numPr>
+      </w:pPr>
+      <w:r>
+        <w:t>Line 147 – added label for zip code</w:t>
       </w:r>
     </w:p>
     <w:p>
@@ -308,89 +374,102 @@
       </w:pPr>
       <w:r>
         <w:t>Line 158 – added label for credit card number</w:t>
-      </w:r>
-    </w:p>
-    <w:p>
-      <w:pPr>
-        <w:pStyle w:val="ListParagraph"/>
-        <w:numPr>
-          <w:ilvl w:val="0"/>
-          <w:numId w:val="1"/>
-        </w:numPr>
-      </w:pPr>
-      <w:r>
-        <w:t>Line 181 – added label for CVV number</w:t>
-      </w:r>
-    </w:p>
-    <w:p>
-      <w:pPr>
-        <w:pStyle w:val="ListParagraph"/>
-        <w:numPr>
-          <w:ilvl w:val="0"/>
-          <w:numId w:val="1"/>
-        </w:numPr>
-      </w:pPr>
-      <w:r>
-        <w:t>Line 182 – added label for Expiration Date</w:t>
-      </w:r>
-    </w:p>
-    <w:p/>
-    <w:p>
-      <w:r>
-        <w:t>Support.html</w:t>
-      </w:r>
-    </w:p>
-    <w:p>
-      <w:pPr>
-        <w:pStyle w:val="ListParagraph"/>
-        <w:numPr>
-          <w:ilvl w:val="0"/>
-          <w:numId w:val="1"/>
-        </w:numPr>
-      </w:pPr>
-      <w:r>
-        <w:t>Line 3 – added html language</w:t>
-      </w:r>
-    </w:p>
-    <w:p>
-      <w:pPr>
-        <w:pStyle w:val="ListParagraph"/>
-        <w:numPr>
-          <w:ilvl w:val="0"/>
-          <w:numId w:val="1"/>
-        </w:numPr>
-      </w:pPr>
-      <w:r>
-        <w:t>Line 6 – added detailed title</w:t>
-      </w:r>
-    </w:p>
-    <w:p>
-      <w:pPr>
-        <w:pStyle w:val="ListParagraph"/>
-        <w:numPr>
-          <w:ilvl w:val="0"/>
-          <w:numId w:val="1"/>
-        </w:numPr>
-      </w:pPr>
-      <w:r>
-        <w:t>Line 58-59 – added label for dropdown selection</w:t>
-      </w:r>
-    </w:p>
-    <w:p>
-      <w:pPr>
-        <w:pStyle w:val="ListParagraph"/>
-        <w:numPr>
-          <w:ilvl w:val="0"/>
-          <w:numId w:val="1"/>
-        </w:numPr>
-      </w:pPr>
-      <w:r>
-        <w:t>Line 64-65 – added labe</w:t>
       </w:r>
       <w:bookmarkStart w:id="0" w:name="_GoBack"/>
       <w:bookmarkEnd w:id="0"/>
-      <w:r>
-        <w:t xml:space="preserve">l for support </w:t>
+    </w:p>
+    <w:p>
+      <w:pPr>
+        <w:pStyle w:val="ListParagraph"/>
+        <w:numPr>
+          <w:ilvl w:val="0"/>
+          <w:numId w:val="1"/>
+        </w:numPr>
+      </w:pPr>
+      <w:r>
+        <w:t>Line 181 – added label for CVV number</w:t>
+      </w:r>
+    </w:p>
+    <w:p>
+      <w:pPr>
+        <w:pStyle w:val="ListParagraph"/>
+        <w:numPr>
+          <w:ilvl w:val="0"/>
+          <w:numId w:val="1"/>
+        </w:numPr>
+      </w:pPr>
+      <w:r>
+        <w:t>Line 182 – added label for Expiration Date</w:t>
+      </w:r>
+    </w:p>
+    <w:p>
+      <w:pPr>
+        <w:pStyle w:val="ListParagraph"/>
+        <w:numPr>
+          <w:ilvl w:val="0"/>
+          <w:numId w:val="1"/>
+        </w:numPr>
+      </w:pPr>
+      <w:r>
+        <w:t>Line 192</w:t>
+      </w:r>
+      <w:r>
+        <w:t xml:space="preserve"> – changed link to button</w:t>
+      </w:r>
+    </w:p>
+    <w:p/>
+    <w:p>
+      <w:r>
+        <w:t>Support.html</w:t>
+      </w:r>
+    </w:p>
+    <w:p>
+      <w:pPr>
+        <w:pStyle w:val="ListParagraph"/>
+        <w:numPr>
+          <w:ilvl w:val="0"/>
+          <w:numId w:val="1"/>
+        </w:numPr>
+      </w:pPr>
+      <w:r>
+        <w:t>Line 3 – added html language</w:t>
+      </w:r>
+    </w:p>
+    <w:p>
+      <w:pPr>
+        <w:pStyle w:val="ListParagraph"/>
+        <w:numPr>
+          <w:ilvl w:val="0"/>
+          <w:numId w:val="1"/>
+        </w:numPr>
+      </w:pPr>
+      <w:r>
+        <w:t>Line 6 – added detailed title</w:t>
+      </w:r>
+    </w:p>
+    <w:p>
+      <w:pPr>
+        <w:pStyle w:val="ListParagraph"/>
+        <w:numPr>
+          <w:ilvl w:val="0"/>
+          <w:numId w:val="1"/>
+        </w:numPr>
+      </w:pPr>
+      <w:r>
+        <w:t>Line 58-59 – added label for dropdown selection</w:t>
+      </w:r>
+    </w:p>
+    <w:p>
+      <w:pPr>
+        <w:pStyle w:val="ListParagraph"/>
+        <w:numPr>
+          <w:ilvl w:val="0"/>
+          <w:numId w:val="1"/>
+        </w:numPr>
+      </w:pPr>
+      <w:r>
+        <w:lastRenderedPageBreak/>
+        <w:t xml:space="preserve">Line 64-65 – added label for support </w:t>
       </w:r>
       <w:proofErr w:type="spellStart"/>
       <w:r>
@@ -398,7 +477,26 @@
       </w:r>
       <w:proofErr w:type="spellEnd"/>
     </w:p>
-    <w:p/>
+    <w:p>
+      <w:pPr>
+        <w:pStyle w:val="ListParagraph"/>
+        <w:numPr>
+          <w:ilvl w:val="0"/>
+          <w:numId w:val="1"/>
+        </w:numPr>
+      </w:pPr>
+      <w:r>
+        <w:t>Line 67</w:t>
+      </w:r>
+      <w:r>
+        <w:t xml:space="preserve"> – changed link to button</w:t>
+      </w:r>
+    </w:p>
+    <w:p>
+      <w:pPr>
+        <w:pStyle w:val="ListParagraph"/>
+      </w:pPr>
+    </w:p>
     <w:sectPr>
       <w:pgSz w:w="12240" w:h="15840"/>
       <w:pgMar w:top="1440" w:right="1440" w:bottom="1440" w:left="1440" w:header="720" w:footer="720" w:gutter="0"/>

</xml_diff>

<commit_message>
added pop up message on metrocard number, merged all labs into 1 doc called HCI project
</commit_message>
<xml_diff>
--- a/docs/Accessibility code changes.docx
+++ b/docs/Accessibility code changes.docx
@@ -3,12 +3,48 @@
 <w:document xmlns:wpc="http://schemas.microsoft.com/office/word/2010/wordprocessingCanvas" xmlns:mc="http://schemas.openxmlformats.org/markup-compatibility/2006" xmlns:o="urn:schemas-microsoft-com:office:office" xmlns:r="http://schemas.openxmlformats.org/officeDocument/2006/relationships" xmlns:m="http://schemas.openxmlformats.org/officeDocument/2006/math" xmlns:v="urn:schemas-microsoft-com:vml" xmlns:wp14="http://schemas.microsoft.com/office/word/2010/wordprocessingDrawing" xmlns:wp="http://schemas.openxmlformats.org/drawingml/2006/wordprocessingDrawing" xmlns:w10="urn:schemas-microsoft-com:office:word" xmlns:w="http://schemas.openxmlformats.org/wordprocessingml/2006/main" xmlns:w14="http://schemas.microsoft.com/office/word/2010/wordml" xmlns:wpg="http://schemas.microsoft.com/office/word/2010/wordprocessingGroup" xmlns:wpi="http://schemas.microsoft.com/office/word/2010/wordprocessingInk" xmlns:wne="http://schemas.microsoft.com/office/word/2006/wordml" xmlns:wps="http://schemas.microsoft.com/office/word/2010/wordprocessingShape" mc:Ignorable="w14 wp14">
   <w:body>
     <w:p>
-      <w:r>
+      <w:pPr>
+        <w:tabs>
+          <w:tab w:val="left" w:pos="2773"/>
+        </w:tabs>
+        <w:rPr>
+          <w:b/>
+          <w:bCs/>
+          <w:sz w:val="24"/>
+          <w:szCs w:val="24"/>
+        </w:rPr>
+      </w:pPr>
+      <w:r>
+        <w:rPr>
+          <w:b/>
+          <w:bCs/>
+          <w:sz w:val="24"/>
+          <w:szCs w:val="24"/>
+        </w:rPr>
         <w:t>Accessibility code changes</w:t>
       </w:r>
-    </w:p>
-    <w:p>
-      <w:r>
+      <w:r>
+        <w:rPr>
+          <w:b/>
+          <w:bCs/>
+          <w:sz w:val="24"/>
+          <w:szCs w:val="24"/>
+        </w:rPr>
+        <w:tab/>
+      </w:r>
+    </w:p>
+    <w:p>
+      <w:pPr>
+        <w:rPr>
+          <w:sz w:val="24"/>
+          <w:szCs w:val="24"/>
+        </w:rPr>
+      </w:pPr>
+      <w:r>
+        <w:rPr>
+          <w:sz w:val="24"/>
+          <w:szCs w:val="24"/>
+        </w:rPr>
         <w:t>Home.html</w:t>
       </w:r>
     </w:p>
@@ -19,8 +55,16 @@
           <w:ilvl w:val="0"/>
           <w:numId w:val="1"/>
         </w:numPr>
-      </w:pPr>
-      <w:r>
+        <w:rPr>
+          <w:sz w:val="24"/>
+          <w:szCs w:val="24"/>
+        </w:rPr>
+      </w:pPr>
+      <w:r>
+        <w:rPr>
+          <w:sz w:val="24"/>
+          <w:szCs w:val="24"/>
+        </w:rPr>
         <w:t>Line 3 – added html language</w:t>
       </w:r>
     </w:p>
@@ -31,8 +75,16 @@
           <w:ilvl w:val="0"/>
           <w:numId w:val="1"/>
         </w:numPr>
-      </w:pPr>
-      <w:r>
+        <w:rPr>
+          <w:sz w:val="24"/>
+          <w:szCs w:val="24"/>
+        </w:rPr>
+      </w:pPr>
+      <w:r>
+        <w:rPr>
+          <w:sz w:val="24"/>
+          <w:szCs w:val="24"/>
+        </w:rPr>
         <w:t>Line 6 – added detailed title</w:t>
       </w:r>
     </w:p>
@@ -43,8 +95,16 @@
           <w:ilvl w:val="0"/>
           <w:numId w:val="1"/>
         </w:numPr>
-      </w:pPr>
-      <w:r>
+        <w:rPr>
+          <w:sz w:val="24"/>
+          <w:szCs w:val="24"/>
+        </w:rPr>
+      </w:pPr>
+      <w:r>
+        <w:rPr>
+          <w:sz w:val="24"/>
+          <w:szCs w:val="24"/>
+        </w:rPr>
         <w:t>Line 23 – added alt image description</w:t>
       </w:r>
     </w:p>
@@ -55,28 +115,51 @@
           <w:ilvl w:val="0"/>
           <w:numId w:val="1"/>
         </w:numPr>
-      </w:pPr>
-      <w:r>
+        <w:rPr>
+          <w:sz w:val="24"/>
+          <w:szCs w:val="24"/>
+        </w:rPr>
+      </w:pPr>
+      <w:r>
+        <w:rPr>
+          <w:sz w:val="24"/>
+          <w:szCs w:val="24"/>
+        </w:rPr>
         <w:t>Line 35 – changed link to button</w:t>
       </w:r>
     </w:p>
     <w:p>
-      <w:r>
-        <w:t>MyCard.html</w:t>
-      </w:r>
-      <w:r>
-        <w:t xml:space="preserve"> </w:t>
-      </w:r>
-    </w:p>
-    <w:p>
-      <w:pPr>
-        <w:pStyle w:val="ListParagraph"/>
-        <w:numPr>
-          <w:ilvl w:val="0"/>
-          <w:numId w:val="1"/>
-        </w:numPr>
-      </w:pPr>
-      <w:r>
+      <w:pPr>
+        <w:rPr>
+          <w:sz w:val="24"/>
+          <w:szCs w:val="24"/>
+        </w:rPr>
+      </w:pPr>
+      <w:r>
+        <w:rPr>
+          <w:sz w:val="24"/>
+          <w:szCs w:val="24"/>
+        </w:rPr>
+        <w:t xml:space="preserve">MyCard.html </w:t>
+      </w:r>
+    </w:p>
+    <w:p>
+      <w:pPr>
+        <w:pStyle w:val="ListParagraph"/>
+        <w:numPr>
+          <w:ilvl w:val="0"/>
+          <w:numId w:val="1"/>
+        </w:numPr>
+        <w:rPr>
+          <w:sz w:val="24"/>
+          <w:szCs w:val="24"/>
+        </w:rPr>
+      </w:pPr>
+      <w:r>
+        <w:rPr>
+          <w:sz w:val="24"/>
+          <w:szCs w:val="24"/>
+        </w:rPr>
         <w:t>Line 3 – added html language</w:t>
       </w:r>
     </w:p>
@@ -87,8 +170,16 @@
           <w:ilvl w:val="0"/>
           <w:numId w:val="1"/>
         </w:numPr>
-      </w:pPr>
-      <w:r>
+        <w:rPr>
+          <w:sz w:val="24"/>
+          <w:szCs w:val="24"/>
+        </w:rPr>
+      </w:pPr>
+      <w:r>
+        <w:rPr>
+          <w:sz w:val="24"/>
+          <w:szCs w:val="24"/>
+        </w:rPr>
         <w:t>Line 6 – added detailed title</w:t>
       </w:r>
     </w:p>
@@ -99,8 +190,16 @@
           <w:ilvl w:val="0"/>
           <w:numId w:val="1"/>
         </w:numPr>
-      </w:pPr>
-      <w:r>
+        <w:rPr>
+          <w:sz w:val="24"/>
+          <w:szCs w:val="24"/>
+        </w:rPr>
+      </w:pPr>
+      <w:r>
+        <w:rPr>
+          <w:sz w:val="24"/>
+          <w:szCs w:val="24"/>
+        </w:rPr>
         <w:t>Line 25 – added alt image description</w:t>
       </w:r>
     </w:p>
@@ -111,269 +210,44 @@
           <w:ilvl w:val="0"/>
           <w:numId w:val="1"/>
         </w:numPr>
-      </w:pPr>
-      <w:r>
-        <w:t xml:space="preserve">Line 28 – added label for </w:t>
-      </w:r>
-      <w:proofErr w:type="spellStart"/>
-      <w:r>
-        <w:t>metrocard</w:t>
-      </w:r>
-      <w:proofErr w:type="spellEnd"/>
-      <w:r>
-        <w:t xml:space="preserve"> number &amp; specified that it is 10 digits</w:t>
-      </w:r>
-    </w:p>
-    <w:p>
-      <w:pPr>
-        <w:pStyle w:val="ListParagraph"/>
-        <w:numPr>
-          <w:ilvl w:val="0"/>
-          <w:numId w:val="1"/>
-        </w:numPr>
-      </w:pPr>
-      <w:r>
-        <w:t>Line 3</w:t>
-      </w:r>
-      <w:r>
-        <w:t>8</w:t>
-      </w:r>
-      <w:r>
-        <w:t xml:space="preserve"> – changed link to button</w:t>
-      </w:r>
-    </w:p>
-    <w:p>
-      <w:pPr>
-        <w:pStyle w:val="ListParagraph"/>
-        <w:numPr>
-          <w:ilvl w:val="0"/>
-          <w:numId w:val="1"/>
-        </w:numPr>
-      </w:pPr>
-      <w:r>
-        <w:t>Line 45 – added alt image description</w:t>
-      </w:r>
-    </w:p>
-    <w:p>
-      <w:pPr>
-        <w:pStyle w:val="ListParagraph"/>
-        <w:numPr>
-          <w:ilvl w:val="0"/>
-          <w:numId w:val="1"/>
-        </w:numPr>
-      </w:pPr>
-      <w:r>
-        <w:t xml:space="preserve">Line 55-56 </w:t>
-      </w:r>
-      <w:r>
-        <w:t>– changed</w:t>
-      </w:r>
-      <w:r>
-        <w:t xml:space="preserve"> 2</w:t>
-      </w:r>
-      <w:r>
-        <w:t xml:space="preserve"> link</w:t>
-      </w:r>
-      <w:r>
-        <w:t>s</w:t>
-      </w:r>
-      <w:r>
-        <w:t xml:space="preserve"> to button</w:t>
-      </w:r>
-      <w:r>
-        <w:t>s</w:t>
-      </w:r>
-    </w:p>
-    <w:p>
-      <w:pPr>
-        <w:pStyle w:val="ListParagraph"/>
-        <w:numPr>
-          <w:ilvl w:val="0"/>
-          <w:numId w:val="1"/>
-        </w:numPr>
-      </w:pPr>
-      <w:r>
-        <w:t>Line 63 – added alt image description</w:t>
-      </w:r>
-    </w:p>
-    <w:p>
-      <w:pPr>
-        <w:pStyle w:val="ListParagraph"/>
-        <w:numPr>
-          <w:ilvl w:val="0"/>
-          <w:numId w:val="1"/>
-        </w:numPr>
-      </w:pPr>
-      <w:r>
-        <w:t>Line 72-75</w:t>
-      </w:r>
-      <w:r>
-        <w:t xml:space="preserve"> – changed</w:t>
-      </w:r>
-      <w:r>
-        <w:t xml:space="preserve"> 4</w:t>
-      </w:r>
-      <w:r>
-        <w:t xml:space="preserve"> link</w:t>
-      </w:r>
-      <w:r>
-        <w:t>s</w:t>
-      </w:r>
-      <w:r>
-        <w:t xml:space="preserve"> to button</w:t>
-      </w:r>
-      <w:r>
-        <w:t>s</w:t>
-      </w:r>
-    </w:p>
-    <w:p>
-      <w:pPr>
-        <w:pStyle w:val="ListParagraph"/>
-        <w:numPr>
-          <w:ilvl w:val="0"/>
-          <w:numId w:val="1"/>
-        </w:numPr>
-      </w:pPr>
-      <w:r>
-        <w:t>Line 77-78 – changed 2 links to buttons</w:t>
-      </w:r>
-    </w:p>
-    <w:p>
-      <w:pPr>
-        <w:pStyle w:val="ListParagraph"/>
-        <w:numPr>
-          <w:ilvl w:val="0"/>
-          <w:numId w:val="1"/>
-        </w:numPr>
-      </w:pPr>
-      <w:r>
-        <w:t>Line 80 – added label for other amount</w:t>
-      </w:r>
-    </w:p>
-    <w:p>
-      <w:pPr>
-        <w:pStyle w:val="ListParagraph"/>
-        <w:numPr>
-          <w:ilvl w:val="0"/>
-          <w:numId w:val="1"/>
-        </w:numPr>
-      </w:pPr>
-      <w:r>
-        <w:t>Line 86</w:t>
-      </w:r>
-      <w:r>
-        <w:t xml:space="preserve"> – changed link to button</w:t>
-      </w:r>
-    </w:p>
-    <w:p>
-      <w:pPr>
-        <w:pStyle w:val="ListParagraph"/>
-        <w:numPr>
-          <w:ilvl w:val="0"/>
-          <w:numId w:val="1"/>
-        </w:numPr>
-      </w:pPr>
-      <w:r>
-        <w:t>Line 106 – added alt image description</w:t>
-      </w:r>
-    </w:p>
-    <w:p>
-      <w:pPr>
-        <w:pStyle w:val="ListParagraph"/>
-        <w:numPr>
-          <w:ilvl w:val="0"/>
-          <w:numId w:val="1"/>
-        </w:numPr>
-      </w:pPr>
-      <w:r>
-        <w:t>Line 116 – added label for first name</w:t>
-      </w:r>
-    </w:p>
-    <w:p>
-      <w:pPr>
-        <w:pStyle w:val="ListParagraph"/>
-        <w:numPr>
-          <w:ilvl w:val="0"/>
-          <w:numId w:val="1"/>
-        </w:numPr>
-      </w:pPr>
-      <w:r>
-        <w:t>Line 117 – added label for last name</w:t>
-      </w:r>
-    </w:p>
-    <w:p>
-      <w:pPr>
-        <w:pStyle w:val="ListParagraph"/>
-        <w:numPr>
-          <w:ilvl w:val="0"/>
-          <w:numId w:val="1"/>
-        </w:numPr>
-      </w:pPr>
-      <w:r>
-        <w:t>Line 126 – added label for city</w:t>
-      </w:r>
-    </w:p>
-    <w:p>
-      <w:pPr>
-        <w:pStyle w:val="ListParagraph"/>
-        <w:numPr>
-          <w:ilvl w:val="0"/>
-          <w:numId w:val="1"/>
-        </w:numPr>
-      </w:pPr>
-      <w:r>
-        <w:t>Line 127 – added label for state</w:t>
-      </w:r>
-    </w:p>
-    <w:p>
-      <w:pPr>
-        <w:pStyle w:val="ListParagraph"/>
-        <w:numPr>
-          <w:ilvl w:val="0"/>
-          <w:numId w:val="1"/>
-        </w:numPr>
-      </w:pPr>
-      <w:r>
-        <w:t>Line 138 – added label for address</w:t>
-      </w:r>
-      <w:r>
-        <w:t xml:space="preserve"> </w:t>
-      </w:r>
-    </w:p>
-    <w:p>
-      <w:pPr>
-        <w:pStyle w:val="ListParagraph"/>
-        <w:numPr>
-          <w:ilvl w:val="0"/>
-          <w:numId w:val="1"/>
-        </w:numPr>
-      </w:pPr>
-      <w:r>
-        <w:t>Line 146 – added label for country</w:t>
-      </w:r>
-    </w:p>
-    <w:p>
-      <w:pPr>
-        <w:pStyle w:val="ListParagraph"/>
-        <w:numPr>
-          <w:ilvl w:val="0"/>
-          <w:numId w:val="1"/>
-        </w:numPr>
-      </w:pPr>
-      <w:r>
-        <w:t>Line 147 – added label for zip code</w:t>
-      </w:r>
-    </w:p>
-    <w:p>
-      <w:pPr>
-        <w:pStyle w:val="ListParagraph"/>
-        <w:numPr>
-          <w:ilvl w:val="0"/>
-          <w:numId w:val="1"/>
-        </w:numPr>
-      </w:pPr>
-      <w:r>
-        <w:t>Line 158 – added label for credit card number</w:t>
+        <w:rPr>
+          <w:sz w:val="24"/>
+          <w:szCs w:val="24"/>
+        </w:rPr>
+      </w:pPr>
+      <w:r>
+        <w:rPr>
+          <w:sz w:val="24"/>
+          <w:szCs w:val="24"/>
+        </w:rPr>
+        <w:t>Line 28 – added label for MetroC</w:t>
+      </w:r>
+      <w:r>
+        <w:rPr>
+          <w:sz w:val="24"/>
+          <w:szCs w:val="24"/>
+        </w:rPr>
+        <w:t>ard number &amp; specified that it is 10 digits</w:t>
+      </w:r>
+    </w:p>
+    <w:p>
+      <w:pPr>
+        <w:pStyle w:val="ListParagraph"/>
+        <w:numPr>
+          <w:ilvl w:val="0"/>
+          <w:numId w:val="1"/>
+        </w:numPr>
+        <w:rPr>
+          <w:sz w:val="24"/>
+          <w:szCs w:val="24"/>
+        </w:rPr>
+      </w:pPr>
+      <w:r>
+        <w:rPr>
+          <w:sz w:val="24"/>
+          <w:szCs w:val="24"/>
+        </w:rPr>
+        <w:t>Line 33 – added pop up message to fill out the field</w:t>
       </w:r>
       <w:bookmarkStart w:id="0" w:name="_GoBack"/>
       <w:bookmarkEnd w:id="0"/>
@@ -385,41 +259,490 @@
           <w:ilvl w:val="0"/>
           <w:numId w:val="1"/>
         </w:numPr>
-      </w:pPr>
-      <w:r>
+        <w:rPr>
+          <w:sz w:val="24"/>
+          <w:szCs w:val="24"/>
+        </w:rPr>
+      </w:pPr>
+      <w:r>
+        <w:rPr>
+          <w:sz w:val="24"/>
+          <w:szCs w:val="24"/>
+        </w:rPr>
+        <w:t>Line 38 – changed link to button</w:t>
+      </w:r>
+    </w:p>
+    <w:p>
+      <w:pPr>
+        <w:pStyle w:val="ListParagraph"/>
+        <w:numPr>
+          <w:ilvl w:val="0"/>
+          <w:numId w:val="1"/>
+        </w:numPr>
+        <w:rPr>
+          <w:sz w:val="24"/>
+          <w:szCs w:val="24"/>
+        </w:rPr>
+      </w:pPr>
+      <w:r>
+        <w:rPr>
+          <w:sz w:val="24"/>
+          <w:szCs w:val="24"/>
+        </w:rPr>
+        <w:t>Line 45 – added alt image description</w:t>
+      </w:r>
+    </w:p>
+    <w:p>
+      <w:pPr>
+        <w:pStyle w:val="ListParagraph"/>
+        <w:numPr>
+          <w:ilvl w:val="0"/>
+          <w:numId w:val="1"/>
+        </w:numPr>
+        <w:rPr>
+          <w:sz w:val="24"/>
+          <w:szCs w:val="24"/>
+        </w:rPr>
+      </w:pPr>
+      <w:r>
+        <w:rPr>
+          <w:sz w:val="24"/>
+          <w:szCs w:val="24"/>
+        </w:rPr>
+        <w:t>Line 55-56 – changed 2 links to buttons</w:t>
+      </w:r>
+    </w:p>
+    <w:p>
+      <w:pPr>
+        <w:pStyle w:val="ListParagraph"/>
+        <w:numPr>
+          <w:ilvl w:val="0"/>
+          <w:numId w:val="1"/>
+        </w:numPr>
+        <w:rPr>
+          <w:sz w:val="24"/>
+          <w:szCs w:val="24"/>
+        </w:rPr>
+      </w:pPr>
+      <w:r>
+        <w:rPr>
+          <w:sz w:val="24"/>
+          <w:szCs w:val="24"/>
+        </w:rPr>
+        <w:t>Line 63 – added alt image description</w:t>
+      </w:r>
+    </w:p>
+    <w:p>
+      <w:pPr>
+        <w:pStyle w:val="ListParagraph"/>
+        <w:numPr>
+          <w:ilvl w:val="0"/>
+          <w:numId w:val="1"/>
+        </w:numPr>
+        <w:rPr>
+          <w:sz w:val="24"/>
+          <w:szCs w:val="24"/>
+        </w:rPr>
+      </w:pPr>
+      <w:r>
+        <w:rPr>
+          <w:sz w:val="24"/>
+          <w:szCs w:val="24"/>
+        </w:rPr>
+        <w:t>Line 72-75 – changed 4 links to buttons</w:t>
+      </w:r>
+    </w:p>
+    <w:p>
+      <w:pPr>
+        <w:pStyle w:val="ListParagraph"/>
+        <w:numPr>
+          <w:ilvl w:val="0"/>
+          <w:numId w:val="1"/>
+        </w:numPr>
+        <w:rPr>
+          <w:sz w:val="24"/>
+          <w:szCs w:val="24"/>
+        </w:rPr>
+      </w:pPr>
+      <w:r>
+        <w:rPr>
+          <w:sz w:val="24"/>
+          <w:szCs w:val="24"/>
+        </w:rPr>
+        <w:t>Line 77-78 – changed 2 links to buttons</w:t>
+      </w:r>
+    </w:p>
+    <w:p>
+      <w:pPr>
+        <w:pStyle w:val="ListParagraph"/>
+        <w:numPr>
+          <w:ilvl w:val="0"/>
+          <w:numId w:val="1"/>
+        </w:numPr>
+        <w:rPr>
+          <w:sz w:val="24"/>
+          <w:szCs w:val="24"/>
+        </w:rPr>
+      </w:pPr>
+      <w:r>
+        <w:rPr>
+          <w:sz w:val="24"/>
+          <w:szCs w:val="24"/>
+        </w:rPr>
+        <w:t>Line 80 – added label for other amount</w:t>
+      </w:r>
+    </w:p>
+    <w:p>
+      <w:pPr>
+        <w:pStyle w:val="ListParagraph"/>
+        <w:numPr>
+          <w:ilvl w:val="0"/>
+          <w:numId w:val="1"/>
+        </w:numPr>
+        <w:rPr>
+          <w:sz w:val="24"/>
+          <w:szCs w:val="24"/>
+        </w:rPr>
+      </w:pPr>
+      <w:r>
+        <w:rPr>
+          <w:sz w:val="24"/>
+          <w:szCs w:val="24"/>
+        </w:rPr>
+        <w:t>Line 86 – changed link to button</w:t>
+      </w:r>
+    </w:p>
+    <w:p>
+      <w:pPr>
+        <w:pStyle w:val="ListParagraph"/>
+        <w:numPr>
+          <w:ilvl w:val="0"/>
+          <w:numId w:val="1"/>
+        </w:numPr>
+        <w:rPr>
+          <w:sz w:val="24"/>
+          <w:szCs w:val="24"/>
+        </w:rPr>
+      </w:pPr>
+      <w:r>
+        <w:rPr>
+          <w:sz w:val="24"/>
+          <w:szCs w:val="24"/>
+        </w:rPr>
+        <w:t>Line 106 – added alt image description</w:t>
+      </w:r>
+    </w:p>
+    <w:p>
+      <w:pPr>
+        <w:pStyle w:val="ListParagraph"/>
+        <w:numPr>
+          <w:ilvl w:val="0"/>
+          <w:numId w:val="1"/>
+        </w:numPr>
+        <w:rPr>
+          <w:sz w:val="24"/>
+          <w:szCs w:val="24"/>
+        </w:rPr>
+      </w:pPr>
+      <w:r>
+        <w:rPr>
+          <w:sz w:val="24"/>
+          <w:szCs w:val="24"/>
+        </w:rPr>
+        <w:t>Line 116 – added label for first name</w:t>
+      </w:r>
+      <w:r>
+        <w:rPr>
+          <w:sz w:val="24"/>
+          <w:szCs w:val="24"/>
+        </w:rPr>
+        <w:t xml:space="preserve"> &amp; required asterisk </w:t>
+      </w:r>
+    </w:p>
+    <w:p>
+      <w:pPr>
+        <w:pStyle w:val="ListParagraph"/>
+        <w:numPr>
+          <w:ilvl w:val="0"/>
+          <w:numId w:val="1"/>
+        </w:numPr>
+        <w:rPr>
+          <w:sz w:val="24"/>
+          <w:szCs w:val="24"/>
+        </w:rPr>
+      </w:pPr>
+      <w:r>
+        <w:rPr>
+          <w:sz w:val="24"/>
+          <w:szCs w:val="24"/>
+        </w:rPr>
+        <w:t>Line 117 – added label for last name</w:t>
+      </w:r>
+      <w:r>
+        <w:rPr>
+          <w:sz w:val="24"/>
+          <w:szCs w:val="24"/>
+        </w:rPr>
+        <w:t xml:space="preserve"> &amp; required asterisk</w:t>
+      </w:r>
+    </w:p>
+    <w:p>
+      <w:pPr>
+        <w:pStyle w:val="ListParagraph"/>
+        <w:numPr>
+          <w:ilvl w:val="0"/>
+          <w:numId w:val="1"/>
+        </w:numPr>
+        <w:rPr>
+          <w:sz w:val="24"/>
+          <w:szCs w:val="24"/>
+        </w:rPr>
+      </w:pPr>
+      <w:r>
+        <w:rPr>
+          <w:sz w:val="24"/>
+          <w:szCs w:val="24"/>
+        </w:rPr>
+        <w:t>Line 126 – added label for city</w:t>
+      </w:r>
+      <w:r>
+        <w:rPr>
+          <w:sz w:val="24"/>
+          <w:szCs w:val="24"/>
+        </w:rPr>
+        <w:t xml:space="preserve"> &amp; required asterisk</w:t>
+      </w:r>
+    </w:p>
+    <w:p>
+      <w:pPr>
+        <w:pStyle w:val="ListParagraph"/>
+        <w:numPr>
+          <w:ilvl w:val="0"/>
+          <w:numId w:val="1"/>
+        </w:numPr>
+        <w:rPr>
+          <w:sz w:val="24"/>
+          <w:szCs w:val="24"/>
+        </w:rPr>
+      </w:pPr>
+      <w:r>
+        <w:rPr>
+          <w:sz w:val="24"/>
+          <w:szCs w:val="24"/>
+        </w:rPr>
+        <w:t>Line 127 – added label for state</w:t>
+      </w:r>
+      <w:r>
+        <w:rPr>
+          <w:sz w:val="24"/>
+          <w:szCs w:val="24"/>
+        </w:rPr>
+        <w:t xml:space="preserve"> &amp; required asterisk</w:t>
+      </w:r>
+    </w:p>
+    <w:p>
+      <w:pPr>
+        <w:pStyle w:val="ListParagraph"/>
+        <w:numPr>
+          <w:ilvl w:val="0"/>
+          <w:numId w:val="1"/>
+        </w:numPr>
+        <w:rPr>
+          <w:sz w:val="24"/>
+          <w:szCs w:val="24"/>
+        </w:rPr>
+      </w:pPr>
+      <w:r>
+        <w:rPr>
+          <w:sz w:val="24"/>
+          <w:szCs w:val="24"/>
+        </w:rPr>
+        <w:t xml:space="preserve">Line 138 – added label for address </w:t>
+      </w:r>
+      <w:r>
+        <w:rPr>
+          <w:sz w:val="24"/>
+          <w:szCs w:val="24"/>
+        </w:rPr>
+        <w:t>&amp; required asterisk</w:t>
+      </w:r>
+    </w:p>
+    <w:p>
+      <w:pPr>
+        <w:pStyle w:val="ListParagraph"/>
+        <w:numPr>
+          <w:ilvl w:val="0"/>
+          <w:numId w:val="1"/>
+        </w:numPr>
+        <w:rPr>
+          <w:sz w:val="24"/>
+          <w:szCs w:val="24"/>
+        </w:rPr>
+      </w:pPr>
+      <w:r>
+        <w:rPr>
+          <w:sz w:val="24"/>
+          <w:szCs w:val="24"/>
+        </w:rPr>
+        <w:t>Line 146 – added label for country</w:t>
+      </w:r>
+      <w:r>
+        <w:rPr>
+          <w:sz w:val="24"/>
+          <w:szCs w:val="24"/>
+        </w:rPr>
+        <w:t xml:space="preserve"> &amp; required asterisk</w:t>
+      </w:r>
+    </w:p>
+    <w:p>
+      <w:pPr>
+        <w:pStyle w:val="ListParagraph"/>
+        <w:numPr>
+          <w:ilvl w:val="0"/>
+          <w:numId w:val="1"/>
+        </w:numPr>
+        <w:rPr>
+          <w:sz w:val="24"/>
+          <w:szCs w:val="24"/>
+        </w:rPr>
+      </w:pPr>
+      <w:r>
+        <w:rPr>
+          <w:sz w:val="24"/>
+          <w:szCs w:val="24"/>
+        </w:rPr>
+        <w:t>Line 147 – added label for zip code</w:t>
+      </w:r>
+      <w:r>
+        <w:rPr>
+          <w:sz w:val="24"/>
+          <w:szCs w:val="24"/>
+        </w:rPr>
+        <w:t xml:space="preserve"> &amp; required asterisk</w:t>
+      </w:r>
+    </w:p>
+    <w:p>
+      <w:pPr>
+        <w:pStyle w:val="ListParagraph"/>
+        <w:numPr>
+          <w:ilvl w:val="0"/>
+          <w:numId w:val="1"/>
+        </w:numPr>
+        <w:rPr>
+          <w:sz w:val="24"/>
+          <w:szCs w:val="24"/>
+        </w:rPr>
+      </w:pPr>
+      <w:r>
+        <w:rPr>
+          <w:sz w:val="24"/>
+          <w:szCs w:val="24"/>
+        </w:rPr>
+        <w:t>Line 158 – added label for credit card number</w:t>
+      </w:r>
+      <w:r>
+        <w:rPr>
+          <w:sz w:val="24"/>
+          <w:szCs w:val="24"/>
+        </w:rPr>
+        <w:t xml:space="preserve"> &amp; required asterisk</w:t>
+      </w:r>
+    </w:p>
+    <w:p>
+      <w:pPr>
+        <w:pStyle w:val="ListParagraph"/>
+        <w:numPr>
+          <w:ilvl w:val="0"/>
+          <w:numId w:val="1"/>
+        </w:numPr>
+        <w:rPr>
+          <w:sz w:val="24"/>
+          <w:szCs w:val="24"/>
+        </w:rPr>
+      </w:pPr>
+      <w:r>
+        <w:rPr>
+          <w:sz w:val="24"/>
+          <w:szCs w:val="24"/>
+        </w:rPr>
         <w:t>Line 181 – added label for CVV number</w:t>
       </w:r>
-    </w:p>
-    <w:p>
-      <w:pPr>
-        <w:pStyle w:val="ListParagraph"/>
-        <w:numPr>
-          <w:ilvl w:val="0"/>
-          <w:numId w:val="1"/>
-        </w:numPr>
-      </w:pPr>
-      <w:r>
+      <w:r>
+        <w:rPr>
+          <w:sz w:val="24"/>
+          <w:szCs w:val="24"/>
+        </w:rPr>
+        <w:t xml:space="preserve"> &amp; required asterisk</w:t>
+      </w:r>
+    </w:p>
+    <w:p>
+      <w:pPr>
+        <w:pStyle w:val="ListParagraph"/>
+        <w:numPr>
+          <w:ilvl w:val="0"/>
+          <w:numId w:val="1"/>
+        </w:numPr>
+        <w:rPr>
+          <w:sz w:val="24"/>
+          <w:szCs w:val="24"/>
+        </w:rPr>
+      </w:pPr>
+      <w:r>
+        <w:rPr>
+          <w:sz w:val="24"/>
+          <w:szCs w:val="24"/>
+        </w:rPr>
         <w:t>Line 182 – added label for Expiration Date</w:t>
       </w:r>
-    </w:p>
-    <w:p>
-      <w:pPr>
-        <w:pStyle w:val="ListParagraph"/>
-        <w:numPr>
-          <w:ilvl w:val="0"/>
-          <w:numId w:val="1"/>
-        </w:numPr>
-      </w:pPr>
-      <w:r>
-        <w:t>Line 192</w:t>
-      </w:r>
-      <w:r>
-        <w:t xml:space="preserve"> – changed link to button</w:t>
-      </w:r>
-    </w:p>
-    <w:p/>
-    <w:p>
-      <w:r>
+      <w:r>
+        <w:rPr>
+          <w:sz w:val="24"/>
+          <w:szCs w:val="24"/>
+        </w:rPr>
+        <w:t xml:space="preserve"> &amp; required asterisk</w:t>
+      </w:r>
+    </w:p>
+    <w:p>
+      <w:pPr>
+        <w:pStyle w:val="ListParagraph"/>
+        <w:numPr>
+          <w:ilvl w:val="0"/>
+          <w:numId w:val="1"/>
+        </w:numPr>
+        <w:rPr>
+          <w:sz w:val="24"/>
+          <w:szCs w:val="24"/>
+        </w:rPr>
+      </w:pPr>
+      <w:r>
+        <w:rPr>
+          <w:sz w:val="24"/>
+          <w:szCs w:val="24"/>
+        </w:rPr>
+        <w:t>Line 192 – changed link to button</w:t>
+      </w:r>
+    </w:p>
+    <w:p>
+      <w:pPr>
+        <w:rPr>
+          <w:sz w:val="24"/>
+          <w:szCs w:val="24"/>
+        </w:rPr>
+      </w:pPr>
+    </w:p>
+    <w:p>
+      <w:pPr>
+        <w:rPr>
+          <w:sz w:val="24"/>
+          <w:szCs w:val="24"/>
+        </w:rPr>
+      </w:pPr>
+      <w:r>
+        <w:rPr>
+          <w:sz w:val="24"/>
+          <w:szCs w:val="24"/>
+        </w:rPr>
+        <w:lastRenderedPageBreak/>
         <w:t>Support.html</w:t>
       </w:r>
     </w:p>
@@ -430,8 +753,16 @@
           <w:ilvl w:val="0"/>
           <w:numId w:val="1"/>
         </w:numPr>
-      </w:pPr>
-      <w:r>
+        <w:rPr>
+          <w:sz w:val="24"/>
+          <w:szCs w:val="24"/>
+        </w:rPr>
+      </w:pPr>
+      <w:r>
+        <w:rPr>
+          <w:sz w:val="24"/>
+          <w:szCs w:val="24"/>
+        </w:rPr>
         <w:t>Line 3 – added html language</w:t>
       </w:r>
     </w:p>
@@ -442,8 +773,16 @@
           <w:ilvl w:val="0"/>
           <w:numId w:val="1"/>
         </w:numPr>
-      </w:pPr>
-      <w:r>
+        <w:rPr>
+          <w:sz w:val="24"/>
+          <w:szCs w:val="24"/>
+        </w:rPr>
+      </w:pPr>
+      <w:r>
+        <w:rPr>
+          <w:sz w:val="24"/>
+          <w:szCs w:val="24"/>
+        </w:rPr>
         <w:t>Line 6 – added detailed title</w:t>
       </w:r>
     </w:p>
@@ -454,8 +793,16 @@
           <w:ilvl w:val="0"/>
           <w:numId w:val="1"/>
         </w:numPr>
-      </w:pPr>
-      <w:r>
+        <w:rPr>
+          <w:sz w:val="24"/>
+          <w:szCs w:val="24"/>
+        </w:rPr>
+      </w:pPr>
+      <w:r>
+        <w:rPr>
+          <w:sz w:val="24"/>
+          <w:szCs w:val="24"/>
+        </w:rPr>
         <w:t>Line 58-59 – added label for dropdown selection</w:t>
       </w:r>
     </w:p>
@@ -466,35 +813,46 @@
           <w:ilvl w:val="0"/>
           <w:numId w:val="1"/>
         </w:numPr>
-      </w:pPr>
-      <w:r>
-        <w:lastRenderedPageBreak/>
-        <w:t xml:space="preserve">Line 64-65 – added label for support </w:t>
-      </w:r>
-      <w:proofErr w:type="spellStart"/>
-      <w:r>
-        <w:t>textarea</w:t>
-      </w:r>
-      <w:proofErr w:type="spellEnd"/>
-    </w:p>
-    <w:p>
-      <w:pPr>
-        <w:pStyle w:val="ListParagraph"/>
-        <w:numPr>
-          <w:ilvl w:val="0"/>
-          <w:numId w:val="1"/>
-        </w:numPr>
-      </w:pPr>
-      <w:r>
-        <w:t>Line 67</w:t>
-      </w:r>
-      <w:r>
-        <w:t xml:space="preserve"> – changed link to button</w:t>
-      </w:r>
-    </w:p>
-    <w:p>
-      <w:pPr>
-        <w:pStyle w:val="ListParagraph"/>
+        <w:rPr>
+          <w:sz w:val="24"/>
+          <w:szCs w:val="24"/>
+        </w:rPr>
+      </w:pPr>
+      <w:r>
+        <w:rPr>
+          <w:sz w:val="24"/>
+          <w:szCs w:val="24"/>
+        </w:rPr>
+        <w:t>Line 64-65 – added label for support textarea</w:t>
+      </w:r>
+    </w:p>
+    <w:p>
+      <w:pPr>
+        <w:pStyle w:val="ListParagraph"/>
+        <w:numPr>
+          <w:ilvl w:val="0"/>
+          <w:numId w:val="1"/>
+        </w:numPr>
+        <w:rPr>
+          <w:sz w:val="24"/>
+          <w:szCs w:val="24"/>
+        </w:rPr>
+      </w:pPr>
+      <w:r>
+        <w:rPr>
+          <w:sz w:val="24"/>
+          <w:szCs w:val="24"/>
+        </w:rPr>
+        <w:t>Line 67 – changed link to button</w:t>
+      </w:r>
+    </w:p>
+    <w:p>
+      <w:pPr>
+        <w:pStyle w:val="ListParagraph"/>
+        <w:rPr>
+          <w:sz w:val="24"/>
+          <w:szCs w:val="24"/>
+        </w:rPr>
       </w:pPr>
     </w:p>
     <w:sectPr>

</xml_diff>